<commit_message>
Added to bibliography, incorporated Matt's changes, formatted tables for Word
</commit_message>
<xml_diff>
--- a/Text/bibliography_maker.docx
+++ b/Text/bibliography_maker.docx
@@ -18,6 +18,23 @@
     </w:p>
     <w:p>
       <w:pPr>
+        <w:pStyle w:val="FirstParagraph"/>
+      </w:pPr>
+      <w:r>
+        <w:t xml:space="preserve">Blah blah</w:t>
+      </w:r>
+      <w:r>
+        <w:t xml:space="preserve"> </w:t>
+      </w:r>
+      <w:r>
+        <w:t xml:space="preserve">(Balesdent and Balabane, 1996; Beniston et al., 2014; Blackmer, 1997; Buyanovsky et al., 1987; Cotrufo et al., 2015; David et al., 2009; Davidson and Ackerman, 1993; Dupont et al., 2014; Gill and Burke, 2002; Gill et al., 1999; Gregory et al., 2016; Guo and Gifford, 2002; Guzman and Al-Kaisi, 2010; Heggenstaller et al., 2009; Huggins et al., 1998; Jarchow and Liebman, 2013; Jobbágy and Jackson, 2000; Kong and Six, 2010; Liang and Balser, 2008; McGranahan et al., 2014; Omonode and Vyn, 2006; O’BRIEN et al., 2010; Pinheiro et al., 2013; Rasse et al., 2005; Rumpel and Kögel-Knabner, 2011; Silver and Miya, 2001; Six et al., 2002; Tufekcioglu et al., 2003; Van Es et al., 2007; abendroth2011; Wiles et al., 1996)</w:t>
+      </w:r>
+      <w:r>
+        <w:t xml:space="preserve">.</w:t>
+      </w:r>
+    </w:p>
+    <w:p>
+      <w:pPr>
         <w:pStyle w:val="Heading2"/>
       </w:pPr>
       <w:bookmarkStart w:id="21" w:name="references"/>
@@ -28,19 +45,122 @@
     </w:p>
     <w:p>
       <w:pPr>
-        <w:pStyle w:val="FirstParagraph"/>
-      </w:pPr>
-      <w:r>
-        <w:t xml:space="preserve">Blah blah</w:t>
-      </w:r>
-      <w:r>
-        <w:t xml:space="preserve"> </w:t>
-      </w:r>
-      <w:r>
-        <w:t xml:space="preserve">(Jarchow and Liebman, 2013; Van Es et al., 2007)</w:t>
-      </w:r>
-      <w:r>
-        <w:t xml:space="preserve">.</w:t>
+        <w:pStyle w:val="Bibliography"/>
+      </w:pPr>
+      <w:r>
+        <w:t xml:space="preserve">Balesdent, J. and Balabane, M.: Major contribution of roots to soil carbon storage inferred from maize cultivated soils, Soil Biology and Biochemistry, 28(9), 1261–1263, 1996.</w:t>
+      </w:r>
+    </w:p>
+    <w:p>
+      <w:pPr>
+        <w:pStyle w:val="Bibliography"/>
+      </w:pPr>
+      <w:r>
+        <w:t xml:space="preserve">Beniston, J. W., DuPont, S. T., Glover, J. D., Lal, R. and Dungait, J. A.: Soil organic carbon dynamics 75 years after land-use change in perennial grassland and annual wheat agricultural systems, Biogeochemistry, 120(1-3), 37–49, 2014.</w:t>
+      </w:r>
+    </w:p>
+    <w:p>
+      <w:pPr>
+        <w:pStyle w:val="Bibliography"/>
+      </w:pPr>
+      <w:r>
+        <w:t xml:space="preserve">Blackmer, A.: Nitrogen fertilizer recommendations for corn in iowa, 1997.</w:t>
+      </w:r>
+    </w:p>
+    <w:p>
+      <w:pPr>
+        <w:pStyle w:val="Bibliography"/>
+      </w:pPr>
+      <w:r>
+        <w:t xml:space="preserve">Buyanovsky, G., Kucera, C. and Wagner, G.: Comparative analyses of carbon dynamics in native and cultivated ecosystems, Ecology, 68(6), 2023–2031, 1987.</w:t>
+      </w:r>
+    </w:p>
+    <w:p>
+      <w:pPr>
+        <w:pStyle w:val="Bibliography"/>
+      </w:pPr>
+      <w:r>
+        <w:t xml:space="preserve">Cotrufo, M. F., Soong, J. L., Horton, A. J., Campbell, E. E., Haddix, M. L., Wall, D. H. and Parton, W. J.: Formation of soil organic matter via biochemical and physical pathways of litter mass loss, Nature Geoscience, 2015.</w:t>
+      </w:r>
+    </w:p>
+    <w:p>
+      <w:pPr>
+        <w:pStyle w:val="Bibliography"/>
+      </w:pPr>
+      <w:r>
+        <w:t xml:space="preserve">David, M. B., McIsaac, G. F., Darmody, R. G. and Omonode, R. A.: Long-term changes in mollisol organic carbon and nitrogen, Journal of Environmental Quality, 38(1), 200–211, 2009.</w:t>
+      </w:r>
+    </w:p>
+    <w:p>
+      <w:pPr>
+        <w:pStyle w:val="Bibliography"/>
+      </w:pPr>
+      <w:r>
+        <w:t xml:space="preserve">Davidson, E. A. and Ackerman, I. L.: Changes in soil carbon inventories following cultivation of previously untilled soils, Biogeochemistry, 20(3), 161–193, 1993.</w:t>
+      </w:r>
+    </w:p>
+    <w:p>
+      <w:pPr>
+        <w:pStyle w:val="Bibliography"/>
+      </w:pPr>
+      <w:r>
+        <w:t xml:space="preserve">Dupont, S. T., Beniston, J., Glover, J., Hodson, A., Culman, S., Lal, R. and Ferris, H.: Root traits and soil properties in harvested perennial grassland, annual wheat, and never-tilled annual wheat, Plant and soil, 381(1-2), 405–420, 2014.</w:t>
+      </w:r>
+    </w:p>
+    <w:p>
+      <w:pPr>
+        <w:pStyle w:val="Bibliography"/>
+      </w:pPr>
+      <w:r>
+        <w:t xml:space="preserve">Gill, R., Burke, I. C., Milchunas, D. G. and Lauenroth, W. K.: Relationship between root biomass and soil organic matter pools in the shortgrass steppe of eastern colorado, Ecosystems, 2(3), 226–236, 1999.</w:t>
+      </w:r>
+    </w:p>
+    <w:p>
+      <w:pPr>
+        <w:pStyle w:val="Bibliography"/>
+      </w:pPr>
+      <w:r>
+        <w:t xml:space="preserve">Gill, R. A. and Burke, I. C.: Influence of soil depth on the decomposition of bouteloua gracilis roots in the shortgrass steppe, Plant and Soil, 241(2), 233–242, 2002.</w:t>
+      </w:r>
+    </w:p>
+    <w:p>
+      <w:pPr>
+        <w:pStyle w:val="Bibliography"/>
+      </w:pPr>
+      <w:r>
+        <w:t xml:space="preserve">Gregory, A., Dungait, J., Watts, C., Bol, R., Dixon, E., White, R. and Whitmore, A.: Long-term management changes topsoil and subsoil organic carbon and nitrogen dynamics in a temperate agricultural system, European journal of soil science, 67(4), 421–430, 2016.</w:t>
+      </w:r>
+    </w:p>
+    <w:p>
+      <w:pPr>
+        <w:pStyle w:val="Bibliography"/>
+      </w:pPr>
+      <w:r>
+        <w:t xml:space="preserve">Guo, L. B. and Gifford, R.: Soil carbon stocks and land use change: A meta analysis, Global change biology, 8(4), 345–360, 2002.</w:t>
+      </w:r>
+    </w:p>
+    <w:p>
+      <w:pPr>
+        <w:pStyle w:val="Bibliography"/>
+      </w:pPr>
+      <w:r>
+        <w:t xml:space="preserve">Guzman, J. G. and Al-Kaisi, M. M.: Soil carbon dynamics and carbon budget of newly reconstructed tall-grass prairies in south central iowa, Journal of environmental quality, 39(1), 136–146, 2010.</w:t>
+      </w:r>
+    </w:p>
+    <w:p>
+      <w:pPr>
+        <w:pStyle w:val="Bibliography"/>
+      </w:pPr>
+      <w:r>
+        <w:t xml:space="preserve">Heggenstaller, A. H., Moore, K. J., Liebman, M. and Anex, R. P.: Nitrogen influences biomass and nutrient partitioning by perennial, warm-season grasses, Agronomy Journal, 101(6), 1363–1371, 2009.</w:t>
+      </w:r>
+    </w:p>
+    <w:p>
+      <w:pPr>
+        <w:pStyle w:val="Bibliography"/>
+      </w:pPr>
+      <w:r>
+        <w:t xml:space="preserve">Huggins, D., Buyanovsky, G., Wagner, G., Brown, J., Darmody, R., Peck, T., Lesoing, G., Vanotti, M. and Bundy, L.: Soil organic c in the tallgrass prairie-derived region of the corn belt: Effects of long-term crop management, Soil and Tillage Research, 47(3), 219–234, 1998.</w:t>
       </w:r>
     </w:p>
     <w:p>
@@ -56,7 +176,111 @@
         <w:pStyle w:val="Bibliography"/>
       </w:pPr>
       <w:r>
+        <w:t xml:space="preserve">Jobbágy, E. G. and Jackson, R. B.: The vertical distribution of soil organic carbon and its relation to climate and vegetation, Ecological applications, 10(2), 423–436, 2000.</w:t>
+      </w:r>
+    </w:p>
+    <w:p>
+      <w:pPr>
+        <w:pStyle w:val="Bibliography"/>
+      </w:pPr>
+      <w:r>
+        <w:t xml:space="preserve">Kong, A. Y. and Six, J.: Tracing root vs. residue carbon into soils from conventional and alternative cropping systems, Soil Science Society of America Journal, 74(4), 1201–1210, 2010.</w:t>
+      </w:r>
+    </w:p>
+    <w:p>
+      <w:pPr>
+        <w:pStyle w:val="Bibliography"/>
+      </w:pPr>
+      <w:r>
+        <w:t xml:space="preserve">Liang, C. and Balser, T. C.: Preferential sequestration of microbial carbon in subsoils of a glacial-landscape toposequence, dane county, wI, uSA, Geoderma, 148(1), 113–119, 2008.</w:t>
+      </w:r>
+    </w:p>
+    <w:p>
+      <w:pPr>
+        <w:pStyle w:val="Bibliography"/>
+      </w:pPr>
+      <w:r>
+        <w:t xml:space="preserve">McGranahan, D. A., Daigh, A. L., Veenstra, J. J., Engle, D. M., Miller, J. R. and Debinski, D. M.: Connecting soil organic carbon and root biomass with land-use and vegetation in temperate grassland, The Scientific World Journal, 2014, 2014.</w:t>
+      </w:r>
+    </w:p>
+    <w:p>
+      <w:pPr>
+        <w:pStyle w:val="Bibliography"/>
+      </w:pPr>
+      <w:r>
+        <w:t xml:space="preserve">Omonode, R. A. and Vyn, T. J.: Vertical distribution of soil organic carbon and nitrogen under warm-season native grasses relative to croplands in west-central indiana, uSA, Agriculture, Ecosystems &amp; Environment, 117(2), 159–170, 2006.</w:t>
+      </w:r>
+    </w:p>
+    <w:p>
+      <w:pPr>
+        <w:pStyle w:val="Bibliography"/>
+      </w:pPr>
+      <w:r>
+        <w:t xml:space="preserve">O’BRIEN, S. L., Jastrow, J. D., Grimley, D. A. and GONZALEZ-MELER, M. A.: Moisture and vegetation controls on decadal-scale accrual of soil organic carbon and total nitrogen in restored grasslands, Global Change Biology, 16(9), 2573–2588, 2010.</w:t>
+      </w:r>
+    </w:p>
+    <w:p>
+      <w:pPr>
+        <w:pStyle w:val="Bibliography"/>
+      </w:pPr>
+      <w:r>
+        <w:t xml:space="preserve">Pinheiro, J., Bates, D., DebRoy, S., Sarkar, D. and Team, R. C.: Nlme: Linear and nonlinear mixed effects models. r package version 3.1-113, available at h ttp, CRAN. R-project. org/package= nlme, 2013.</w:t>
+      </w:r>
+    </w:p>
+    <w:p>
+      <w:pPr>
+        <w:pStyle w:val="Bibliography"/>
+      </w:pPr>
+      <w:r>
+        <w:t xml:space="preserve">Rasse, D. P., Rumpel, C. and Dignac, M.-F.: Is soil carbon mostly root carbon? Mechanisms for a specific stabilisation, Plant and soil, 269(1-2), 341–356, 2005.</w:t>
+      </w:r>
+    </w:p>
+    <w:p>
+      <w:pPr>
+        <w:pStyle w:val="Bibliography"/>
+      </w:pPr>
+      <w:r>
+        <w:t xml:space="preserve">Rumpel, C. and Kögel-Knabner, I.: Deep soil organic matter-a key but poorly understood component of terrestrial c cycle, Plant and Soil, 338(1-2), 143–158, 2011.</w:t>
+      </w:r>
+    </w:p>
+    <w:p>
+      <w:pPr>
+        <w:pStyle w:val="Bibliography"/>
+      </w:pPr>
+      <w:r>
+        <w:t xml:space="preserve">Silver, W. L. and Miya, R. K.: Global patterns in root decomposition: Comparisons of climate and litter quality effects, Oecologia, 129(3), 407–419, 2001.</w:t>
+      </w:r>
+    </w:p>
+    <w:p>
+      <w:pPr>
+        <w:pStyle w:val="Bibliography"/>
+      </w:pPr>
+      <w:r>
+        <w:t xml:space="preserve">Six, J., Conant, R., Paul, E. A. and Paustian, K.: Stabilization mechanisms of soil organic matter: Implications for c-saturation of soils, Plant and soil, 241(2), 155–176, 2002.</w:t>
+      </w:r>
+    </w:p>
+    <w:p>
+      <w:pPr>
+        <w:pStyle w:val="Bibliography"/>
+      </w:pPr>
+      <w:r>
+        <w:t xml:space="preserve">Tufekcioglu, A., Raich, J., Isenhart, T. and Schultz, R.: Biomass, carbon and nitrogen dynamics of multi-species riparian buffers within an agricultural watershed in iowa, uSA, Agroforestry Systems, 57(3), 187–198, 2003.</w:t>
+      </w:r>
+    </w:p>
+    <w:p>
+      <w:pPr>
+        <w:pStyle w:val="Bibliography"/>
+      </w:pPr>
+      <w:r>
         <w:t xml:space="preserve">Van Es, H., Gomes, C., Sellmann, M. and Van Es, C.: Spatially-balanced complete block designs for field experiments, Geoderma, 140(4), 346–352, 2007.</w:t>
+      </w:r>
+    </w:p>
+    <w:p>
+      <w:pPr>
+        <w:pStyle w:val="Bibliography"/>
+      </w:pPr>
+      <w:r>
+        <w:t xml:space="preserve">Wiles, L. J., Barlin, D. H., Schweizer, E. E., Duke, H. R. and Whitt, D. E.: A new soil sampler and elutriator for collecting and extracting weed seeds from soil, Weed Technology, 35–41, 1996.</w:t>
       </w:r>
     </w:p>
     <w:sectPr/>
@@ -167,7 +391,7 @@
     </w:lvl>
   </w:abstractNum>
   <w:abstractNum w:abstractNumId="990">
-    <w:nsid w:val="26040fd0"/>
+    <w:nsid w:val="8328ccf9"/>
     <w:multiLevelType w:val="multilevel"/>
     <w:lvl w:ilvl="0">
       <w:numFmt w:val="bullet"/>

</xml_diff>

<commit_message>
Added some references, might be ready to go.
</commit_message>
<xml_diff>
--- a/Text/bibliography_maker.docx
+++ b/Text/bibliography_maker.docx
@@ -27,7 +27,7 @@
         <w:t xml:space="preserve"> </w:t>
       </w:r>
       <w:r>
-        <w:t xml:space="preserve">(Balesdent and Balabane, 1996; Beniston et al., 2014; Blackmer, 1997; Buyanovsky et al., 1987; Cotrufo et al., 2015; David et al., 2009; Davidson and Ackerman, 1993; Dupont et al., 2014; Gill and Burke, 2002; Gill et al., 1999; Gregory et al., 2016; Guo and Gifford, 2002; Guzman and Al-Kaisi, 2010; Heggenstaller et al., 2009; Huggins et al., 1998; Jarchow and Liebman, 2013; Jobbágy and Jackson, 2000; Kong and Six, 2010; Liang and Balser, 2008; McGranahan et al., 2014,</w:t>
+        <w:t xml:space="preserve">(Abendroth et al., 2011; Balesdent and Balabane, 1996; Beniston et al., 2014; Blackmer, 1997; Buyanovsky et al., 1987; Cotrufo et al., 2015; David et al., 2009; Davidson and Ackerman, 1993; Dupont et al., 2014; Gill and Burke, 2002; Gill et al., 1999; Gregory et al., 2016; Guo and Gifford, 2002; Guzman and Al-Kaisi, 2010; Heggenstaller et al., 2009; Huggins et al., 1998; Jarchow and Liebman, 2013; Jobbágy and Jackson, 2000; Kong and Six, 2010; Liang and Balser, 2008; McGranahan et al., 2014,</w:t>
       </w:r>
       <w:r>
         <w:t xml:space="preserve"> </w:t>
@@ -36,7 +36,34 @@
         <w:t xml:space="preserve">BADRI and VIVANCO (2009)</w:t>
       </w:r>
       <w:r>
-        <w:t xml:space="preserve">; Omonode and Vyn, 2006; O’BRIEN et al., 2010; Pinheiro et al., 2013; Rasse et al., 2005; Rumpel and Kögel-Knabner, 2011; Silver and Miya, 2001; Six et al., 2002; Tufekcioglu et al., 2003; Van Es et al., 2007; abendroth2011; Wiles et al., 1996)</w:t>
+        <w:t xml:space="preserve">,</w:t>
+      </w:r>
+      <w:r>
+        <w:t xml:space="preserve"> </w:t>
+      </w:r>
+      <w:r>
+        <w:t xml:space="preserve">Gregory (2007)</w:t>
+      </w:r>
+      <w:r>
+        <w:t xml:space="preserve">,</w:t>
+      </w:r>
+      <w:r>
+        <w:t xml:space="preserve"> </w:t>
+      </w:r>
+      <w:r>
+        <w:t xml:space="preserve">THORNLEY (1972)</w:t>
+      </w:r>
+      <w:r>
+        <w:t xml:space="preserve">,</w:t>
+      </w:r>
+      <w:r>
+        <w:t xml:space="preserve"> </w:t>
+      </w:r>
+      <w:r>
+        <w:t xml:space="preserve">Castellano et al. (2015)</w:t>
+      </w:r>
+      <w:r>
+        <w:t xml:space="preserve">; Omonode and Vyn, 2006; O’BRIEN et al., 2010; Pinheiro et al., 2013; Rasse et al., 2005; Rumpel and Kögel-Knabner, 2011; Silver and Miya, 2001; Six et al., 2002; Tufekcioglu et al., 2003; Van Es et al., 2007; Wiles et al., 1996)</w:t>
       </w:r>
       <w:r>
         <w:t xml:space="preserve">.</w:t>
@@ -50,6 +77,14 @@
       <w:bookmarkEnd w:id="21"/>
       <w:r>
         <w:t xml:space="preserve">References</w:t>
+      </w:r>
+    </w:p>
+    <w:p>
+      <w:pPr>
+        <w:pStyle w:val="Bibliography"/>
+      </w:pPr>
+      <w:r>
+        <w:t xml:space="preserve">Abendroth, L. J., Elmore, R. W., Boyer, M. J. and Marlay, S. K.: Corn growth and development, 2011.</w:t>
       </w:r>
     </w:p>
     <w:p>
@@ -108,6 +143,25 @@
         <w:pStyle w:val="Bibliography"/>
       </w:pPr>
       <w:r>
+        <w:t xml:space="preserve">Castellano, M. J., Mueller, K. E., Olk, D. C., Sawyer, J. E. and Six, J.: Integrating plant litter quality, soil organic matter stabilization, and the carbon saturation concept, Global Change Biology, 21(9), 3200–3209, doi:</w:t>
+      </w:r>
+      <w:hyperlink r:id="rId23">
+        <w:r>
+          <w:rPr>
+            <w:rStyle w:val="Hyperlink"/>
+          </w:rPr>
+          <w:t xml:space="preserve">10.1111/gcb.12982</w:t>
+        </w:r>
+      </w:hyperlink>
+      <w:r>
+        <w:t xml:space="preserve">, 2015.</w:t>
+      </w:r>
+    </w:p>
+    <w:p>
+      <w:pPr>
+        <w:pStyle w:val="Bibliography"/>
+      </w:pPr>
+      <w:r>
         <w:t xml:space="preserve">Cotrufo, M. F., Soong, J. L., Horton, A. J., Campbell, E. E., Haddix, M. L., Wall, D. H. and Parton, W. J.: Formation of soil organic matter via biochemical and physical pathways of litter mass loss, Nature Geoscience, 2015.</w:t>
       </w:r>
     </w:p>
@@ -164,6 +218,14 @@
         <w:pStyle w:val="Bibliography"/>
       </w:pPr>
       <w:r>
+        <w:t xml:space="preserve">Gregory, P.: Plants, roots and the soil, in Plant roots, pp. 5–7, Blackwell Publishing Ltd., 2007.</w:t>
+      </w:r>
+    </w:p>
+    <w:p>
+      <w:pPr>
+        <w:pStyle w:val="Bibliography"/>
+      </w:pPr>
+      <w:r>
         <w:t xml:space="preserve">Guo, L. B. and Gifford, R.: Soil carbon stocks and land use change: A meta analysis, Global change biology, 8(4), 345–360, 2002.</w:t>
       </w:r>
     </w:p>
@@ -220,7 +282,7 @@
         <w:pStyle w:val="Bibliography"/>
       </w:pPr>
       <w:r>
-        <w:t xml:space="preserve">Liang, C. and Balser, T. C.: Preferential sequestration of microbial carbon in subsoils of a glacial-landscape toposequence, dane county, wI, uSA, Geoderma, 148(1), 113–119, 2008.</w:t>
+        <w:t xml:space="preserve">Liang, C. and Balser, T. C.: Preferential sequestration of microbial carbon in subsoils of a glacial-landscape toposequence, dane county, wi, usa, Geoderma, 148(1), 113–119, 2008.</w:t>
       </w:r>
     </w:p>
     <w:p>
@@ -236,7 +298,7 @@
         <w:pStyle w:val="Bibliography"/>
       </w:pPr>
       <w:r>
-        <w:t xml:space="preserve">Omonode, R. A. and Vyn, T. J.: Vertical distribution of soil organic carbon and nitrogen under warm-season native grasses relative to croplands in west-central indiana, uSA, Agriculture, Ecosystems &amp; Environment, 117(2), 159–170, 2006.</w:t>
+        <w:t xml:space="preserve">Omonode, R. A. and Vyn, T. J.: Vertical distribution of soil organic carbon and nitrogen under warm-season native grasses relative to croplands in west-central indiana, usa, Agriculture, Ecosystems &amp; Environment, 117(2), 159–170, 2006.</w:t>
       </w:r>
     </w:p>
     <w:p>
@@ -292,7 +354,29 @@
         <w:pStyle w:val="Bibliography"/>
       </w:pPr>
       <w:r>
-        <w:t xml:space="preserve">Tufekcioglu, A., Raich, J., Isenhart, T. and Schultz, R.: Biomass, carbon and nitrogen dynamics of multi-species riparian buffers within an agricultural watershed in iowa, uSA, Agroforestry Systems, 57(3), 187–198, 2003.</w:t>
+        <w:t xml:space="preserve">THORNLEY, J. H. M.: A balanced quantitative model for root: Shoot ratios in vegetative plants, Annals of Botany, 36(145), 431–441 [online] Available from:</w:t>
+      </w:r>
+      <w:r>
+        <w:t xml:space="preserve"> </w:t>
+      </w:r>
+      <w:hyperlink r:id="rId24">
+        <w:r>
+          <w:rPr>
+            <w:rStyle w:val="Hyperlink"/>
+          </w:rPr>
+          <w:t xml:space="preserve">http://www.jstor.org/stable/42753756</w:t>
+        </w:r>
+      </w:hyperlink>
+      <w:r>
+        <w:t xml:space="preserve">, 1972.</w:t>
+      </w:r>
+    </w:p>
+    <w:p>
+      <w:pPr>
+        <w:pStyle w:val="Bibliography"/>
+      </w:pPr>
+      <w:r>
+        <w:t xml:space="preserve">Tufekcioglu, A., Raich, J., Isenhart, T. and Schultz, R.: Biomass, carbon and nitrogen dynamics of multi-species riparian buffers within an agricultural watershed in iowa, usa, Agroforestry Systems, 57(3), 187–198, 2003.</w:t>
       </w:r>
     </w:p>
     <w:p>
@@ -419,7 +503,7 @@
     </w:lvl>
   </w:abstractNum>
   <w:abstractNum w:abstractNumId="990">
-    <w:nsid w:val="a1cf0de5"/>
+    <w:nsid w:val="7da8d205"/>
     <w:multiLevelType w:val="multilevel"/>
     <w:lvl w:ilvl="0">
       <w:numFmt w:val="bullet"/>
@@ -908,7 +992,6 @@
     <w:link w:val="VerbatimChar"/>
     <w:pPr>
       <w:wordWrap w:val="off"/>
-      <w:noProof/>
       <w:shd w:val="clear" w:fill="f8f8f8"/>
     </w:pPr>
   </w:style>

</xml_diff>